<commit_message>
Added Preview and Field Validations
</commit_message>
<xml_diff>
--- a/DocumentGenerationApplication/wwwroot/templates/PDFs/Filled_Appointment_Letter_Experienced.docx
+++ b/DocumentGenerationApplication/wwwroot/templates/PDFs/Filled_Appointment_Letter_Experienced.docx
@@ -29,7 +29,7 @@
           <w:bCs w:val="0"/>
           <w:lang w:val="en-IN"/>
         </w:rPr>
-        <w:t>Appointment/25-26/001</w:t>
+        <w:t>Appointment/25-26/17</w:t>
       </w:r>
       <w:proofErr w:type="spellEnd"/>
       <w:r>
@@ -96,7 +96,7 @@
           <w:bCs w:val="0"/>
           <w:lang w:val="en-IN"/>
         </w:rPr>
-        <w:t>23-09-2025</w:t>
+        <w:t>03-10-2025</w:t>
       </w:r>
     </w:p>
     <w:p>
@@ -146,7 +146,7 @@
           <w:rFonts w:asciiTheme="minorHAnsi" w:hAnsiTheme="minorHAnsi" w:cstheme="minorHAnsi"/>
           <w:lang w:val="en-IN"/>
         </w:rPr>
-        <w:t>Virat Kohli A</w:t>
+        <w:t>Deepak Singh</w:t>
       </w:r>
       <w:r>
         <w:rPr>
@@ -180,7 +180,7 @@
           <w:b w:val="0"/>
           <w:bCs w:val="0"/>
         </w:rPr>
-        <w:t>Sudama Nagar,</w:t>
+        <w:t>Surya Nagar,</w:t>
       </w:r>
     </w:p>
     <w:p>
@@ -199,7 +199,7 @@
           <w:b w:val="0"/>
           <w:bCs w:val="0"/>
         </w:rPr>
-        <w:t>Maha Laxmi Nagar, Maharashtra, 451111</w:t>
+        <w:t>Maha Laxmi Nagar, Maharashtra, 452066</w:t>
       </w:r>
     </w:p>
     <w:p>
@@ -236,7 +236,7 @@
           <w:bCs w:val="0"/>
           <w:lang w:val="en-IN"/>
         </w:rPr>
-        <w:t>Virat@gmail.com</w:t>
+        <w:t>Deepak@gmail.com</w:t>
       </w:r>
     </w:p>
     <w:p>
@@ -313,7 +313,7 @@
           <w:rFonts w:asciiTheme="minorHAnsi" w:hAnsiTheme="minorHAnsi" w:cstheme="minorHAnsi"/>
           <w:b/>
         </w:rPr>
-        <w:t>111101</w:t>
+        <w:t>111117</w:t>
       </w:r>
     </w:p>
     <w:p>
@@ -343,7 +343,7 @@
           <w:rFonts w:asciiTheme="minorHAnsi" w:hAnsiTheme="minorHAnsi" w:cstheme="minorHAnsi"/>
           <w:lang w:val="pt-BR"/>
         </w:rPr>
-        <w:t>Virat Kohli A</w:t>
+        <w:t>Deepak Singh</w:t>
       </w:r>
       <w:r>
         <w:rPr>
@@ -397,7 +397,7 @@
           <w:b/>
           <w:bCs/>
         </w:rPr>
-        <w:t>Team Lead</w:t>
+        <w:t>Subject Matter Expert (SME)</w:t>
       </w:r>
       <w:r>
         <w:rPr>
@@ -448,7 +448,7 @@
           <w:bCs/>
           <w:lang w:val="en-IN"/>
         </w:rPr>
-        <w:t>25-09-2025</w:t>
+        <w:t>04-10-2025</w:t>
       </w:r>
       <w:r>
         <w:rPr>
@@ -534,7 +534,7 @@
           <w:szCs w:val="22"/>
           <w:lang w:val="en-IN"/>
         </w:rPr>
-        <w:t>25-09-2025</w:t>
+        <w:t>04-10-2025</w:t>
       </w:r>
       <w:r>
         <w:rPr>
@@ -705,7 +705,7 @@
           <w:sz w:val="22"/>
           <w:szCs w:val="22"/>
         </w:rPr>
-        <w:t>16,00,000</w:t>
+        <w:t>13,00,000</w:t>
       </w:r>
       <w:r>
         <w:rPr>
@@ -740,7 +740,7 @@
           <w:sz w:val="22"/>
           <w:szCs w:val="22"/>
         </w:rPr>
-        <w:t>Sixteen Lakh Rupees Only</w:t>
+        <w:t>Thirteen Lakh Rupees Only</w:t>
       </w:r>
       <w:r>
         <w:rPr>
@@ -3358,7 +3358,7 @@
           <w:rFonts w:asciiTheme="minorHAnsi" w:hAnsiTheme="minorHAnsi" w:cstheme="minorHAnsi"/>
           <w:lang w:val="pt-BR"/>
         </w:rPr>
-        <w:t>Virat Kohli A</w:t>
+        <w:t>Deepak Singh</w:t>
       </w:r>
     </w:p>
     <w:p>
@@ -3663,7 +3663,7 @@
                 <w:color w:val="000000"/>
                 <w:lang w:val="en-IN" w:eastAsia="en-IN"/>
               </w:rPr>
-              <w:t>Virat Kohli A</w:t>
+              <w:t>Deepak Singh</w:t>
             </w:r>
           </w:p>
         </w:tc>
@@ -3918,7 +3918,7 @@
                 <w:color w:val="000000"/>
                 <w:lang w:val="en-IN" w:eastAsia="en-IN"/>
               </w:rPr>
-              <w:t>C1</w:t>
+              <w:t>C2</w:t>
             </w:r>
           </w:p>
         </w:tc>
@@ -4003,7 +4003,7 @@
                 <w:color w:val="000000"/>
                 <w:lang w:val="en-IN" w:eastAsia="en-IN"/>
               </w:rPr>
-              <w:t>Team Lead</w:t>
+              <w:t>Subject Matter Expert (SME)</w:t>
             </w:r>
           </w:p>
         </w:tc>
@@ -4171,7 +4171,7 @@
                 <w:color w:val="000000"/>
                 <w:lang w:val="en-IN" w:eastAsia="en-IN"/>
               </w:rPr>
-              <w:t>16,00,000</w:t>
+              <w:t>13,00,000</w:t>
             </w:r>
           </w:p>
         </w:tc>
@@ -4485,7 +4485,7 @@
                 <w:color w:val="000000"/>
                 <w:lang w:val="en-IN" w:eastAsia="en-IN"/>
               </w:rPr>
-              <w:t>5,12,000</w:t>
+              <w:t>4,16,000</w:t>
             </w:r>
             <w:proofErr w:type="spellEnd"/>
           </w:p>
@@ -4522,7 +4522,7 @@
                 <w:color w:val="000000"/>
                 <w:lang w:val="en-IN" w:eastAsia="en-IN"/>
               </w:rPr>
-              <w:t>42,667</w:t>
+              <w:t>34,667</w:t>
             </w:r>
             <w:proofErr w:type="spellEnd"/>
           </w:p>
@@ -4598,7 +4598,7 @@
                 <w:color w:val="000000"/>
                 <w:lang w:val="en-IN" w:eastAsia="en-IN"/>
               </w:rPr>
-              <w:t>2,56,000</w:t>
+              <w:t>2,08,000</w:t>
             </w:r>
           </w:p>
         </w:tc>
@@ -4633,7 +4633,7 @@
                 <w:color w:val="000000"/>
                 <w:lang w:val="en-IN" w:eastAsia="en-IN"/>
               </w:rPr>
-              <w:t>21,333</w:t>
+              <w:t>17,333</w:t>
             </w:r>
           </w:p>
         </w:tc>
@@ -4822,7 +4822,7 @@
                 <w:color w:val="000000"/>
                 <w:lang w:val="en-IN" w:eastAsia="en-IN"/>
               </w:rPr>
-              <w:t>51,200</w:t>
+              <w:t>41,600</w:t>
             </w:r>
           </w:p>
         </w:tc>
@@ -4857,7 +4857,7 @@
                 <w:color w:val="000000"/>
                 <w:lang w:val="en-IN" w:eastAsia="en-IN"/>
               </w:rPr>
-              <w:t>4,267</w:t>
+              <w:t>3,467</w:t>
             </w:r>
           </w:p>
         </w:tc>
@@ -4932,7 +4932,7 @@
                 <w:color w:val="000000"/>
                 <w:lang w:val="en-IN" w:eastAsia="en-IN"/>
               </w:rPr>
-              <w:t>61,440</w:t>
+              <w:t>49,920</w:t>
             </w:r>
           </w:p>
         </w:tc>
@@ -4967,7 +4967,7 @@
                 <w:color w:val="000000"/>
                 <w:lang w:val="en-IN" w:eastAsia="en-IN"/>
               </w:rPr>
-              <w:t>5,120</w:t>
+              <w:t>4,160</w:t>
             </w:r>
           </w:p>
         </w:tc>
@@ -5152,7 +5152,7 @@
                 <w:color w:val="000000"/>
                 <w:lang w:val="en-IN" w:eastAsia="en-IN"/>
               </w:rPr>
-              <w:t>3,45,745</w:t>
+              <w:t>2,45,936</w:t>
             </w:r>
           </w:p>
         </w:tc>
@@ -5187,7 +5187,7 @@
                 <w:color w:val="000000"/>
                 <w:lang w:val="en-IN" w:eastAsia="en-IN"/>
               </w:rPr>
-              <w:t>28,812</w:t>
+              <w:t>20,495</w:t>
             </w:r>
           </w:p>
         </w:tc>
@@ -5270,7 +5270,7 @@
                 <w:color w:val="FFFFFF"/>
                 <w:lang w:val="en-IN" w:eastAsia="en-IN"/>
               </w:rPr>
-              <w:t>14,09,785</w:t>
+              <w:t>11,44,856</w:t>
             </w:r>
           </w:p>
         </w:tc>
@@ -5309,7 +5309,7 @@
                 <w:color w:val="FFFFFF"/>
                 <w:lang w:val="en-IN" w:eastAsia="en-IN"/>
               </w:rPr>
-              <w:t>1,17,482</w:t>
+              <w:t>95,405</w:t>
             </w:r>
           </w:p>
         </w:tc>
@@ -5392,7 +5392,7 @@
                 <w:color w:val="FFFFFF"/>
                 <w:lang w:val="en-IN" w:eastAsia="en-IN"/>
               </w:rPr>
-              <w:t>74,199</w:t>
+              <w:t>60,256</w:t>
             </w:r>
           </w:p>
         </w:tc>
@@ -5431,7 +5431,7 @@
                 <w:color w:val="FFFFFF"/>
                 <w:lang w:val="en-IN" w:eastAsia="en-IN"/>
               </w:rPr>
-              <w:t>6,183</w:t>
+              <w:t>5,021</w:t>
             </w:r>
           </w:p>
         </w:tc>
@@ -5514,7 +5514,7 @@
                 <w:color w:val="FFFFFF"/>
                 <w:lang w:val="en-IN" w:eastAsia="en-IN"/>
               </w:rPr>
-              <w:t>14,83,984</w:t>
+              <w:t>12,05,112</w:t>
             </w:r>
           </w:p>
         </w:tc>
@@ -5553,7 +5553,7 @@
                 <w:color w:val="FFFFFF"/>
                 <w:lang w:val="en-IN" w:eastAsia="en-IN"/>
               </w:rPr>
-              <w:t>1,23,665</w:t>
+              <w:t>1,00,426</w:t>
             </w:r>
           </w:p>
         </w:tc>
@@ -5628,7 +5628,7 @@
                 <w:color w:val="000000"/>
                 <w:lang w:val="en-IN" w:eastAsia="en-IN"/>
               </w:rPr>
-              <w:t>61,440</w:t>
+              <w:t>49,920</w:t>
             </w:r>
           </w:p>
         </w:tc>
@@ -5663,7 +5663,7 @@
                 <w:color w:val="000000"/>
                 <w:lang w:val="en-IN" w:eastAsia="en-IN"/>
               </w:rPr>
-              <w:t>5,120</w:t>
+              <w:t>4,160</w:t>
             </w:r>
           </w:p>
         </w:tc>
@@ -5848,7 +5848,7 @@
                 <w:color w:val="000000"/>
                 <w:lang w:val="en-IN" w:eastAsia="en-IN"/>
               </w:rPr>
-              <w:t>24,576</w:t>
+              <w:t>19,968</w:t>
             </w:r>
           </w:p>
         </w:tc>
@@ -5883,7 +5883,7 @@
                 <w:color w:val="000000"/>
                 <w:lang w:val="en-IN" w:eastAsia="en-IN"/>
               </w:rPr>
-              <w:t>2,048</w:t>
+              <w:t>1,664</w:t>
             </w:r>
           </w:p>
         </w:tc>
@@ -5958,7 +5958,7 @@
                 <w:color w:val="000000"/>
                 <w:lang w:val="en-IN" w:eastAsia="en-IN"/>
               </w:rPr>
-              <w:t>30,000</w:t>
+              <w:t>25,000</w:t>
             </w:r>
           </w:p>
         </w:tc>
@@ -5993,7 +5993,7 @@
                 <w:color w:val="000000"/>
                 <w:lang w:val="en-IN" w:eastAsia="en-IN"/>
               </w:rPr>
-              <w:t>2,500</w:t>
+              <w:t>2,083</w:t>
             </w:r>
           </w:p>
         </w:tc>
@@ -6076,7 +6076,7 @@
                 <w:color w:val="FFFFFF"/>
                 <w:lang w:val="en-IN" w:eastAsia="en-IN"/>
               </w:rPr>
-              <w:t>1,16,016</w:t>
+              <w:t>94,888</w:t>
             </w:r>
           </w:p>
         </w:tc>
@@ -6115,7 +6115,7 @@
                 <w:color w:val="FFFFFF"/>
                 <w:lang w:val="en-IN" w:eastAsia="en-IN"/>
               </w:rPr>
-              <w:t>9,668</w:t>
+              <w:t>7,907</w:t>
             </w:r>
           </w:p>
         </w:tc>
@@ -6198,7 +6198,7 @@
                 <w:color w:val="FFFFFF"/>
                 <w:lang w:val="en-IN" w:eastAsia="en-IN"/>
               </w:rPr>
-              <w:t>16,00,000</w:t>
+              <w:t>13,00,000</w:t>
             </w:r>
           </w:p>
         </w:tc>
@@ -6237,7 +6237,7 @@
                 <w:color w:val="FFFFFF"/>
                 <w:lang w:val="en-IN" w:eastAsia="en-IN"/>
               </w:rPr>
-              <w:t>1,33,333</w:t>
+              <w:t>1,08,333</w:t>
             </w:r>
           </w:p>
         </w:tc>
@@ -6312,7 +6312,7 @@
                 <w:color w:val="000000"/>
                 <w:lang w:val="en-IN" w:eastAsia="en-IN"/>
               </w:rPr>
-              <w:t>61,440</w:t>
+              <w:t>49,920</w:t>
             </w:r>
           </w:p>
         </w:tc>
@@ -6347,7 +6347,7 @@
                 <w:color w:val="000000"/>
                 <w:lang w:val="en-IN" w:eastAsia="en-IN"/>
               </w:rPr>
-              <w:t>5,120</w:t>
+              <w:t>4,160</w:t>
             </w:r>
           </w:p>
         </w:tc>
@@ -6650,7 +6650,7 @@
                 <w:color w:val="FFFFFF"/>
                 <w:lang w:val="en-IN" w:eastAsia="en-IN"/>
               </w:rPr>
-              <w:t>63,940</w:t>
+              <w:t>52,420</w:t>
             </w:r>
           </w:p>
         </w:tc>
@@ -6689,7 +6689,7 @@
                 <w:color w:val="FFFFFF"/>
                 <w:lang w:val="en-IN" w:eastAsia="en-IN"/>
               </w:rPr>
-              <w:t>5,320</w:t>
+              <w:t>4,360</w:t>
             </w:r>
           </w:p>
         </w:tc>
@@ -12530,7 +12530,7 @@
           <w:bCs w:val="0"/>
           <w:spacing w:val="-13"/>
         </w:rPr>
-        <w:t>Virat Kohli A</w:t>
+        <w:t>Deepak Singh</w:t>
       </w:r>
     </w:p>
     <w:p>

</xml_diff>

<commit_message>
Some Corrections on Form submission
</commit_message>
<xml_diff>
--- a/DocumentGenerationApplication/wwwroot/templates/PDFs/Filled_Appointment_Letter_Experienced.docx
+++ b/DocumentGenerationApplication/wwwroot/templates/PDFs/Filled_Appointment_Letter_Experienced.docx
@@ -29,7 +29,7 @@
           <w:bCs w:val="0"/>
           <w:lang w:val="en-IN"/>
         </w:rPr>
-        <w:t>Appointment/25-26/17</w:t>
+        <w:t>Appointment/25-26/19</w:t>
       </w:r>
       <w:proofErr w:type="spellEnd"/>
       <w:r>
@@ -96,7 +96,7 @@
           <w:bCs w:val="0"/>
           <w:lang w:val="en-IN"/>
         </w:rPr>
-        <w:t>03-10-2025</w:t>
+        <w:t>07-10-2025</w:t>
       </w:r>
     </w:p>
     <w:p>
@@ -146,7 +146,7 @@
           <w:rFonts w:asciiTheme="minorHAnsi" w:hAnsiTheme="minorHAnsi" w:cstheme="minorHAnsi"/>
           <w:lang w:val="en-IN"/>
         </w:rPr>
-        <w:t>Deepak Singh</w:t>
+        <w:t>Swati Sharma</w:t>
       </w:r>
       <w:r>
         <w:rPr>
@@ -236,7 +236,7 @@
           <w:bCs w:val="0"/>
           <w:lang w:val="en-IN"/>
         </w:rPr>
-        <w:t>Deepak@gmail.com</w:t>
+        <w:t>swati.sharma@rigvedit.com</w:t>
       </w:r>
     </w:p>
     <w:p>
@@ -313,7 +313,7 @@
           <w:rFonts w:asciiTheme="minorHAnsi" w:hAnsiTheme="minorHAnsi" w:cstheme="minorHAnsi"/>
           <w:b/>
         </w:rPr>
-        <w:t>111117</w:t>
+        <w:t>111119</w:t>
       </w:r>
     </w:p>
     <w:p>
@@ -343,7 +343,7 @@
           <w:rFonts w:asciiTheme="minorHAnsi" w:hAnsiTheme="minorHAnsi" w:cstheme="minorHAnsi"/>
           <w:lang w:val="pt-BR"/>
         </w:rPr>
-        <w:t>Deepak Singh</w:t>
+        <w:t>Swati Sharma</w:t>
       </w:r>
       <w:r>
         <w:rPr>
@@ -397,7 +397,7 @@
           <w:b/>
           <w:bCs/>
         </w:rPr>
-        <w:t>Subject Matter Expert (SME)</w:t>
+        <w:t>Senior Account Manager</w:t>
       </w:r>
       <w:r>
         <w:rPr>
@@ -448,7 +448,7 @@
           <w:bCs/>
           <w:lang w:val="en-IN"/>
         </w:rPr>
-        <w:t>04-10-2025</w:t>
+        <w:t>15-10-2025</w:t>
       </w:r>
       <w:r>
         <w:rPr>
@@ -534,7 +534,7 @@
           <w:szCs w:val="22"/>
           <w:lang w:val="en-IN"/>
         </w:rPr>
-        <w:t>04-10-2025</w:t>
+        <w:t>15-10-2025</w:t>
       </w:r>
       <w:r>
         <w:rPr>
@@ -705,7 +705,7 @@
           <w:sz w:val="22"/>
           <w:szCs w:val="22"/>
         </w:rPr>
-        <w:t>13,00,000</w:t>
+        <w:t>15,00,000</w:t>
       </w:r>
       <w:r>
         <w:rPr>
@@ -740,7 +740,7 @@
           <w:sz w:val="22"/>
           <w:szCs w:val="22"/>
         </w:rPr>
-        <w:t>Thirteen Lakh Rupees Only</w:t>
+        <w:t>Fifteen Lakh Rupees Only</w:t>
       </w:r>
       <w:r>
         <w:rPr>
@@ -3358,7 +3358,7 @@
           <w:rFonts w:asciiTheme="minorHAnsi" w:hAnsiTheme="minorHAnsi" w:cstheme="minorHAnsi"/>
           <w:lang w:val="pt-BR"/>
         </w:rPr>
-        <w:t>Deepak Singh</w:t>
+        <w:t>Swati Sharma</w:t>
       </w:r>
     </w:p>
     <w:p>
@@ -3663,7 +3663,7 @@
                 <w:color w:val="000000"/>
                 <w:lang w:val="en-IN" w:eastAsia="en-IN"/>
               </w:rPr>
-              <w:t>Deepak Singh</w:t>
+              <w:t>Swati Sharma</w:t>
             </w:r>
           </w:p>
         </w:tc>
@@ -3833,7 +3833,7 @@
                 <w:color w:val="000000"/>
                 <w:lang w:val="en-IN" w:eastAsia="en-IN"/>
               </w:rPr>
-              <w:t>C</w:t>
+              <w:t>B</w:t>
             </w:r>
           </w:p>
         </w:tc>
@@ -3918,7 +3918,7 @@
                 <w:color w:val="000000"/>
                 <w:lang w:val="en-IN" w:eastAsia="en-IN"/>
               </w:rPr>
-              <w:t>C2</w:t>
+              <w:t>B2</w:t>
             </w:r>
           </w:p>
         </w:tc>
@@ -4003,7 +4003,7 @@
                 <w:color w:val="000000"/>
                 <w:lang w:val="en-IN" w:eastAsia="en-IN"/>
               </w:rPr>
-              <w:t>Subject Matter Expert (SME)</w:t>
+              <w:t>Senior Account Manager</w:t>
             </w:r>
           </w:p>
         </w:tc>
@@ -4171,7 +4171,7 @@
                 <w:color w:val="000000"/>
                 <w:lang w:val="en-IN" w:eastAsia="en-IN"/>
               </w:rPr>
-              <w:t>13,00,000</w:t>
+              <w:t>15,00,000</w:t>
             </w:r>
           </w:p>
         </w:tc>
@@ -4485,7 +4485,7 @@
                 <w:color w:val="000000"/>
                 <w:lang w:val="en-IN" w:eastAsia="en-IN"/>
               </w:rPr>
-              <w:t>4,16,000</w:t>
+              <w:t>4,80,000</w:t>
             </w:r>
             <w:proofErr w:type="spellEnd"/>
           </w:p>
@@ -4522,7 +4522,7 @@
                 <w:color w:val="000000"/>
                 <w:lang w:val="en-IN" w:eastAsia="en-IN"/>
               </w:rPr>
-              <w:t>34,667</w:t>
+              <w:t>40,000</w:t>
             </w:r>
             <w:proofErr w:type="spellEnd"/>
           </w:p>
@@ -4598,7 +4598,7 @@
                 <w:color w:val="000000"/>
                 <w:lang w:val="en-IN" w:eastAsia="en-IN"/>
               </w:rPr>
-              <w:t>2,08,000</w:t>
+              <w:t>2,40,000</w:t>
             </w:r>
           </w:p>
         </w:tc>
@@ -4633,7 +4633,7 @@
                 <w:color w:val="000000"/>
                 <w:lang w:val="en-IN" w:eastAsia="en-IN"/>
               </w:rPr>
-              <w:t>17,333</w:t>
+              <w:t>20,000</w:t>
             </w:r>
           </w:p>
         </w:tc>
@@ -4822,7 +4822,7 @@
                 <w:color w:val="000000"/>
                 <w:lang w:val="en-IN" w:eastAsia="en-IN"/>
               </w:rPr>
-              <w:t>41,600</w:t>
+              <w:t>48,000</w:t>
             </w:r>
           </w:p>
         </w:tc>
@@ -4857,7 +4857,7 @@
                 <w:color w:val="000000"/>
                 <w:lang w:val="en-IN" w:eastAsia="en-IN"/>
               </w:rPr>
-              <w:t>3,467</w:t>
+              <w:t>4,000</w:t>
             </w:r>
           </w:p>
         </w:tc>
@@ -4932,7 +4932,7 @@
                 <w:color w:val="000000"/>
                 <w:lang w:val="en-IN" w:eastAsia="en-IN"/>
               </w:rPr>
-              <w:t>49,920</w:t>
+              <w:t>57,600</w:t>
             </w:r>
           </w:p>
         </w:tc>
@@ -4967,7 +4967,7 @@
                 <w:color w:val="000000"/>
                 <w:lang w:val="en-IN" w:eastAsia="en-IN"/>
               </w:rPr>
-              <w:t>4,160</w:t>
+              <w:t>4,800</w:t>
             </w:r>
           </w:p>
         </w:tc>
@@ -5152,7 +5152,7 @@
                 <w:color w:val="000000"/>
                 <w:lang w:val="en-IN" w:eastAsia="en-IN"/>
               </w:rPr>
-              <w:t>2,45,936</w:t>
+              <w:t>3,20,392</w:t>
             </w:r>
           </w:p>
         </w:tc>
@@ -5187,7 +5187,7 @@
                 <w:color w:val="000000"/>
                 <w:lang w:val="en-IN" w:eastAsia="en-IN"/>
               </w:rPr>
-              <w:t>20,495</w:t>
+              <w:t>26,699</w:t>
             </w:r>
           </w:p>
         </w:tc>
@@ -5270,7 +5270,7 @@
                 <w:color w:val="FFFFFF"/>
                 <w:lang w:val="en-IN" w:eastAsia="en-IN"/>
               </w:rPr>
-              <w:t>11,44,856</w:t>
+              <w:t>13,29,392</w:t>
             </w:r>
           </w:p>
         </w:tc>
@@ -5309,7 +5309,7 @@
                 <w:color w:val="FFFFFF"/>
                 <w:lang w:val="en-IN" w:eastAsia="en-IN"/>
               </w:rPr>
-              <w:t>95,405</w:t>
+              <w:t>1,10,783</w:t>
             </w:r>
           </w:p>
         </w:tc>
@@ -5392,7 +5392,7 @@
                 <w:color w:val="FFFFFF"/>
                 <w:lang w:val="en-IN" w:eastAsia="en-IN"/>
               </w:rPr>
-              <w:t>60,256</w:t>
+              <w:t>69,968</w:t>
             </w:r>
           </w:p>
         </w:tc>
@@ -5431,7 +5431,7 @@
                 <w:color w:val="FFFFFF"/>
                 <w:lang w:val="en-IN" w:eastAsia="en-IN"/>
               </w:rPr>
-              <w:t>5,021</w:t>
+              <w:t>5,831</w:t>
             </w:r>
           </w:p>
         </w:tc>
@@ -5514,7 +5514,7 @@
                 <w:color w:val="FFFFFF"/>
                 <w:lang w:val="en-IN" w:eastAsia="en-IN"/>
               </w:rPr>
-              <w:t>12,05,112</w:t>
+              <w:t>13,99,360</w:t>
             </w:r>
           </w:p>
         </w:tc>
@@ -5553,7 +5553,7 @@
                 <w:color w:val="FFFFFF"/>
                 <w:lang w:val="en-IN" w:eastAsia="en-IN"/>
               </w:rPr>
-              <w:t>1,00,426</w:t>
+              <w:t>1,16,613</w:t>
             </w:r>
           </w:p>
         </w:tc>
@@ -5628,7 +5628,7 @@
                 <w:color w:val="000000"/>
                 <w:lang w:val="en-IN" w:eastAsia="en-IN"/>
               </w:rPr>
-              <w:t>49,920</w:t>
+              <w:t>57,600</w:t>
             </w:r>
           </w:p>
         </w:tc>
@@ -5663,7 +5663,7 @@
                 <w:color w:val="000000"/>
                 <w:lang w:val="en-IN" w:eastAsia="en-IN"/>
               </w:rPr>
-              <w:t>4,160</w:t>
+              <w:t>4,800</w:t>
             </w:r>
           </w:p>
         </w:tc>
@@ -5848,7 +5848,7 @@
                 <w:color w:val="000000"/>
                 <w:lang w:val="en-IN" w:eastAsia="en-IN"/>
               </w:rPr>
-              <w:t>19,968</w:t>
+              <w:t>23,040</w:t>
             </w:r>
           </w:p>
         </w:tc>
@@ -5883,7 +5883,7 @@
                 <w:color w:val="000000"/>
                 <w:lang w:val="en-IN" w:eastAsia="en-IN"/>
               </w:rPr>
-              <w:t>1,664</w:t>
+              <w:t>1,920</w:t>
             </w:r>
           </w:p>
         </w:tc>
@@ -5958,7 +5958,7 @@
                 <w:color w:val="000000"/>
                 <w:lang w:val="en-IN" w:eastAsia="en-IN"/>
               </w:rPr>
-              <w:t>25,000</w:t>
+              <w:t>20,000</w:t>
             </w:r>
           </w:p>
         </w:tc>
@@ -5993,7 +5993,7 @@
                 <w:color w:val="000000"/>
                 <w:lang w:val="en-IN" w:eastAsia="en-IN"/>
               </w:rPr>
-              <w:t>2,083</w:t>
+              <w:t>1,667</w:t>
             </w:r>
           </w:p>
         </w:tc>
@@ -6076,7 +6076,7 @@
                 <w:color w:val="FFFFFF"/>
                 <w:lang w:val="en-IN" w:eastAsia="en-IN"/>
               </w:rPr>
-              <w:t>94,888</w:t>
+              <w:t>1,00,640</w:t>
             </w:r>
           </w:p>
         </w:tc>
@@ -6115,7 +6115,7 @@
                 <w:color w:val="FFFFFF"/>
                 <w:lang w:val="en-IN" w:eastAsia="en-IN"/>
               </w:rPr>
-              <w:t>7,907</w:t>
+              <w:t>8,387</w:t>
             </w:r>
           </w:p>
         </w:tc>
@@ -6198,7 +6198,7 @@
                 <w:color w:val="FFFFFF"/>
                 <w:lang w:val="en-IN" w:eastAsia="en-IN"/>
               </w:rPr>
-              <w:t>13,00,000</w:t>
+              <w:t>15,00,000</w:t>
             </w:r>
           </w:p>
         </w:tc>
@@ -6237,7 +6237,7 @@
                 <w:color w:val="FFFFFF"/>
                 <w:lang w:val="en-IN" w:eastAsia="en-IN"/>
               </w:rPr>
-              <w:t>1,08,333</w:t>
+              <w:t>1,25,000</w:t>
             </w:r>
           </w:p>
         </w:tc>
@@ -6312,7 +6312,7 @@
                 <w:color w:val="000000"/>
                 <w:lang w:val="en-IN" w:eastAsia="en-IN"/>
               </w:rPr>
-              <w:t>49,920</w:t>
+              <w:t>57,600</w:t>
             </w:r>
           </w:p>
         </w:tc>
@@ -6347,7 +6347,7 @@
                 <w:color w:val="000000"/>
                 <w:lang w:val="en-IN" w:eastAsia="en-IN"/>
               </w:rPr>
-              <w:t>4,160</w:t>
+              <w:t>4,800</w:t>
             </w:r>
           </w:p>
         </w:tc>
@@ -6650,7 +6650,7 @@
                 <w:color w:val="FFFFFF"/>
                 <w:lang w:val="en-IN" w:eastAsia="en-IN"/>
               </w:rPr>
-              <w:t>52,420</w:t>
+              <w:t>60,100</w:t>
             </w:r>
           </w:p>
         </w:tc>
@@ -6689,7 +6689,7 @@
                 <w:color w:val="FFFFFF"/>
                 <w:lang w:val="en-IN" w:eastAsia="en-IN"/>
               </w:rPr>
-              <w:t>4,360</w:t>
+              <w:t>5,000</w:t>
             </w:r>
           </w:p>
         </w:tc>
@@ -12530,7 +12530,7 @@
           <w:bCs w:val="0"/>
           <w:spacing w:val="-13"/>
         </w:rPr>
-        <w:t>Deepak Singh</w:t>
+        <w:t>Swati Sharma</w:t>
       </w:r>
     </w:p>
     <w:p>

</xml_diff>